<commit_message>
Perubahan isi, nomor halaman juga berubah.
</commit_message>
<xml_diff>
--- a/TAHAP 2 - OTW/v2.1/BAB 3.docx
+++ b/TAHAP 2 - OTW/v2.1/BAB 3.docx
@@ -1115,15 +1115,33 @@
       <w:r>
         <w:t xml:space="preserve"> Penghitungan indeks kualitas air akan dilakukan berdasarkan kriteria yang dijelaskan pada Tabel 2.1.</w:t>
       </w:r>
-      <w:r>
-        <w:t xml:space="preserve"> Tidak seperti parameter dissolved oxygen dan </w:t>
-      </w:r>
+    </w:p>
+    <w:p>
+      <w:pPr>
+        <w:ind w:firstLine="720"/>
+      </w:pPr>
       <w:r>
         <w:lastRenderedPageBreak/>
-        <w:t xml:space="preserve">keasaman yang memiliki batas kewajaran tertentu, </w:t>
+        <w:t xml:space="preserve">Tidak seperti parameter dissolved oxygen dan keasaman yang memiliki batas kewajaran tertentu, </w:t>
       </w:r>
       <w:r>
         <w:t xml:space="preserve">nilai normal pada ORP bersifat relatif, sesuai dengan </w:t>
+      </w:r>
+      <w:r>
+        <w:t xml:space="preserve">tujuan penggunaan sumber daya air. Menurut Lambrou </w:t>
+      </w:r>
+      <w:r>
+        <w:rPr>
+          <w:i/>
+          <w:iCs/>
+        </w:rPr>
+        <w:t>et al.</w:t>
+      </w:r>
+      <w:r>
+        <w:t xml:space="preserve"> (2012), tingkat potensi oksidasi dan reduksi pada sumber daya air yang diperlukan untuk memenuhi syarat sebagai air minum adalah +650 hingga +800 mV. Karena itu, dalam proses preprocessing, hasil normalisasi untuk parameter ORP akan dihitung berdasarkan </w:t>
+      </w:r>
+      <w:r>
+        <w:t>nilai normal tersebut.</w:t>
       </w:r>
     </w:p>
     <w:p>
@@ -2140,10 +2158,16 @@
     </w:p>
     <w:p>
       <w:pPr>
+        <w:jc w:val="center"/>
+      </w:pPr>
+    </w:p>
+    <w:p>
+      <w:pPr>
         <w:pStyle w:val="Heading2"/>
         <w:ind w:left="505" w:hanging="505"/>
       </w:pPr>
       <w:r>
+        <w:lastRenderedPageBreak/>
         <w:t xml:space="preserve">Penentuan </w:t>
       </w:r>
       <w:r>
@@ -2255,16 +2279,6 @@
         </w:rPr>
         <w:t xml:space="preserve"> dan fungsi aktivasi yang digunakan pada setiap node.</w:t>
       </w:r>
-    </w:p>
-    <w:p>
-      <w:pPr>
-        <w:spacing w:after="240"/>
-        <w:rPr>
-          <w:rFonts w:cs="Angsana New"/>
-          <w:iCs/>
-          <w:szCs w:val="30"/>
-        </w:rPr>
-      </w:pPr>
     </w:p>
     <w:p>
       <w:pPr>
@@ -2593,6 +2607,7 @@
         <w:ind w:firstLine="720"/>
       </w:pPr>
       <w:r>
+        <w:lastRenderedPageBreak/>
         <w:t xml:space="preserve">Pada penelitian ini, proses training akan dilakukan dengan jumlah neuron pada hidden layer bernilai </w:t>
       </w:r>
       <m:oMath>
@@ -2636,17 +2651,10 @@
     </w:p>
     <w:p>
       <w:pPr>
-        <w:spacing w:before="240"/>
-        <w:ind w:firstLine="720"/>
-      </w:pPr>
-    </w:p>
-    <w:p>
-      <w:pPr>
         <w:pStyle w:val="Heading3"/>
         <w:ind w:left="646" w:hanging="646"/>
       </w:pPr>
       <w:r>
-        <w:lastRenderedPageBreak/>
         <w:t>Penentuan fungsi aktivasi</w:t>
       </w:r>
     </w:p>
@@ -2799,11 +2807,6 @@
       <w:r>
         <w:t>didefinisikan oleh persamaan 3.2:</w:t>
       </w:r>
-    </w:p>
-    <w:p>
-      <w:pPr>
-        <w:ind w:firstLine="720"/>
-      </w:pPr>
     </w:p>
     <w:tbl>
       <w:tblPr>
@@ -2876,7 +2879,7 @@
                       <w:rPr>
                         <w:rFonts w:ascii="Cambria Math" w:hAnsi="Cambria Math"/>
                       </w:rPr>
-                      <m:t>x</m:t>
+                      <m:t>a,b,x</m:t>
                     </m:r>
                   </m:e>
                 </m:d>
@@ -2910,32 +2913,15 @@
                       </w:rPr>
                       <m:t>1+</m:t>
                     </m:r>
-                    <m:sSup>
-                      <m:sSupPr>
-                        <m:ctrlPr>
-                          <w:rPr>
-                            <w:rFonts w:ascii="Cambria Math" w:hAnsi="Cambria Math"/>
-                            <w:i/>
-                          </w:rPr>
-                        </m:ctrlPr>
-                      </m:sSupPr>
-                      <m:e>
-                        <m:r>
-                          <w:rPr>
-                            <w:rFonts w:ascii="Cambria Math" w:hAnsi="Cambria Math"/>
-                          </w:rPr>
-                          <m:t>e</m:t>
-                        </m:r>
-                      </m:e>
-                      <m:sup>
-                        <m:r>
-                          <w:rPr>
-                            <w:rFonts w:ascii="Cambria Math" w:hAnsi="Cambria Math"/>
-                          </w:rPr>
-                          <m:t>-x</m:t>
-                        </m:r>
-                      </m:sup>
-                    </m:sSup>
+                    <m:r>
+                      <m:rPr>
+                        <m:sty m:val="p"/>
+                      </m:rPr>
+                      <w:rPr>
+                        <w:rFonts w:ascii="Cambria Math" w:hAnsi="Cambria Math"/>
+                      </w:rPr>
+                      <m:t>exp(-(a∙x+b))</m:t>
+                    </m:r>
                   </m:den>
                 </m:f>
               </m:oMath>
@@ -2967,8 +2953,6 @@
               </w:rPr>
               <w:t>3.2</w:t>
             </w:r>
-            <w:bookmarkStart w:id="0" w:name="_GoBack"/>
-            <w:bookmarkEnd w:id="0"/>
             <w:r>
               <w:rPr>
                 <w:iCs/>
@@ -2979,17 +2963,522 @@
         </w:tc>
       </w:tr>
     </w:tbl>
-    <w:p/>
     <w:p>
       <w:pPr>
         <w:ind w:firstLine="720"/>
       </w:pPr>
+      <w:r>
+        <w:t xml:space="preserve">Fungsi </w:t>
+      </w:r>
+      <w:r>
+        <w:rPr>
+          <w:i/>
+          <w:iCs/>
+        </w:rPr>
+        <w:t>sine</w:t>
+      </w:r>
+      <w:r>
+        <w:t xml:space="preserve"> sebagai fungsi aktivasi neuron pada </w:t>
+      </w:r>
+      <w:r>
+        <w:rPr>
+          <w:i/>
+          <w:iCs/>
+        </w:rPr>
+        <w:t>artificial neural network</w:t>
+      </w:r>
+      <w:r>
+        <w:t xml:space="preserve"> didefinisikan oleh persamaan 3.3:</w:t>
+      </w:r>
+    </w:p>
+    <w:tbl>
+      <w:tblPr>
+        <w:tblStyle w:val="TableGrid"/>
+        <w:tblW w:w="8436" w:type="dxa"/>
+        <w:tblBorders>
+          <w:top w:val="none" w:sz="0" w:space="0" w:color="auto"/>
+          <w:left w:val="none" w:sz="0" w:space="0" w:color="auto"/>
+          <w:bottom w:val="none" w:sz="0" w:space="0" w:color="auto"/>
+          <w:right w:val="none" w:sz="0" w:space="0" w:color="auto"/>
+          <w:insideH w:val="none" w:sz="0" w:space="0" w:color="auto"/>
+          <w:insideV w:val="none" w:sz="0" w:space="0" w:color="auto"/>
+        </w:tblBorders>
+        <w:tblLook w:val="04A0" w:firstRow="1" w:lastRow="0" w:firstColumn="1" w:lastColumn="0" w:noHBand="0" w:noVBand="1"/>
+      </w:tblPr>
+      <w:tblGrid>
+        <w:gridCol w:w="675"/>
+        <w:gridCol w:w="7085"/>
+        <w:gridCol w:w="676"/>
+      </w:tblGrid>
+      <w:tr>
+        <w:trPr>
+          <w:trHeight w:val="1324"/>
+        </w:trPr>
+        <w:tc>
+          <w:tcPr>
+            <w:tcW w:w="675" w:type="dxa"/>
+            <w:vAlign w:val="center"/>
+          </w:tcPr>
+          <w:p>
+            <w:pPr>
+              <w:spacing w:before="240"/>
+              <w:rPr>
+                <w:iCs/>
+              </w:rPr>
+            </w:pPr>
+          </w:p>
+        </w:tc>
+        <w:tc>
+          <w:tcPr>
+            <w:tcW w:w="7085" w:type="dxa"/>
+            <w:vAlign w:val="center"/>
+          </w:tcPr>
+          <w:p>
+            <w:pPr>
+              <w:spacing w:before="240"/>
+              <w:rPr>
+                <w:iCs/>
+              </w:rPr>
+            </w:pPr>
+            <m:oMathPara>
+              <m:oMath>
+                <m:r>
+                  <w:rPr>
+                    <w:rFonts w:ascii="Cambria Math" w:hAnsi="Cambria Math"/>
+                  </w:rPr>
+                  <m:t>g</m:t>
+                </m:r>
+                <m:d>
+                  <m:dPr>
+                    <m:ctrlPr>
+                      <w:rPr>
+                        <w:rFonts w:ascii="Cambria Math" w:hAnsi="Cambria Math"/>
+                        <w:i/>
+                      </w:rPr>
+                    </m:ctrlPr>
+                  </m:dPr>
+                  <m:e>
+                    <m:r>
+                      <w:rPr>
+                        <w:rFonts w:ascii="Cambria Math" w:hAnsi="Cambria Math"/>
+                      </w:rPr>
+                      <m:t>a,b,x</m:t>
+                    </m:r>
+                  </m:e>
+                </m:d>
+                <m:r>
+                  <w:rPr>
+                    <w:rFonts w:ascii="Cambria Math" w:hAnsi="Cambria Math"/>
+                  </w:rPr>
+                  <m:t>=</m:t>
+                </m:r>
+                <m:r>
+                  <m:rPr>
+                    <m:sty m:val="p"/>
+                  </m:rPr>
+                  <w:rPr>
+                    <w:rFonts w:ascii="Cambria Math" w:hAnsi="Cambria Math"/>
+                  </w:rPr>
+                  <m:t>sin⁡</m:t>
+                </m:r>
+                <m:r>
+                  <w:rPr>
+                    <w:rFonts w:ascii="Cambria Math" w:hAnsi="Cambria Math"/>
+                  </w:rPr>
+                  <m:t>(a∙x+b)</m:t>
+                </m:r>
+              </m:oMath>
+            </m:oMathPara>
+          </w:p>
+        </w:tc>
+        <w:tc>
+          <w:tcPr>
+            <w:tcW w:w="676" w:type="dxa"/>
+            <w:vAlign w:val="center"/>
+          </w:tcPr>
+          <w:p>
+            <w:pPr>
+              <w:spacing w:before="240"/>
+              <w:jc w:val="right"/>
+              <w:rPr>
+                <w:iCs/>
+              </w:rPr>
+            </w:pPr>
+            <w:r>
+              <w:rPr>
+                <w:iCs/>
+              </w:rPr>
+              <w:t>(</w:t>
+            </w:r>
+            <w:r>
+              <w:rPr>
+                <w:iCs/>
+              </w:rPr>
+              <w:t>3.3</w:t>
+            </w:r>
+            <w:r>
+              <w:rPr>
+                <w:iCs/>
+              </w:rPr>
+              <w:t>)</w:t>
+            </w:r>
+          </w:p>
+        </w:tc>
+      </w:tr>
+    </w:tbl>
+    <w:p>
+      <w:pPr>
+        <w:ind w:firstLine="720"/>
+      </w:pPr>
+      <w:r>
+        <w:t xml:space="preserve">Fungsi </w:t>
+      </w:r>
+      <w:r>
+        <w:rPr>
+          <w:i/>
+          <w:iCs/>
+        </w:rPr>
+        <w:t>cosine</w:t>
+      </w:r>
+      <w:r>
+        <w:t xml:space="preserve"> sebagai fungsi aktivasi neuron pada </w:t>
+      </w:r>
+      <w:r>
+        <w:rPr>
+          <w:i/>
+          <w:iCs/>
+        </w:rPr>
+        <w:t>artificial neural network</w:t>
+      </w:r>
+      <w:r>
+        <w:t xml:space="preserve"> didefinisikan oleh persamaan 3.4:</w:t>
+      </w:r>
+    </w:p>
+    <w:tbl>
+      <w:tblPr>
+        <w:tblStyle w:val="TableGrid"/>
+        <w:tblW w:w="8436" w:type="dxa"/>
+        <w:tblBorders>
+          <w:top w:val="none" w:sz="0" w:space="0" w:color="auto"/>
+          <w:left w:val="none" w:sz="0" w:space="0" w:color="auto"/>
+          <w:bottom w:val="none" w:sz="0" w:space="0" w:color="auto"/>
+          <w:right w:val="none" w:sz="0" w:space="0" w:color="auto"/>
+          <w:insideH w:val="none" w:sz="0" w:space="0" w:color="auto"/>
+          <w:insideV w:val="none" w:sz="0" w:space="0" w:color="auto"/>
+        </w:tblBorders>
+        <w:tblLook w:val="04A0" w:firstRow="1" w:lastRow="0" w:firstColumn="1" w:lastColumn="0" w:noHBand="0" w:noVBand="1"/>
+      </w:tblPr>
+      <w:tblGrid>
+        <w:gridCol w:w="675"/>
+        <w:gridCol w:w="7085"/>
+        <w:gridCol w:w="676"/>
+      </w:tblGrid>
+      <w:tr>
+        <w:trPr>
+          <w:trHeight w:val="1324"/>
+        </w:trPr>
+        <w:tc>
+          <w:tcPr>
+            <w:tcW w:w="675" w:type="dxa"/>
+            <w:vAlign w:val="center"/>
+          </w:tcPr>
+          <w:p>
+            <w:pPr>
+              <w:spacing w:before="240"/>
+              <w:rPr>
+                <w:iCs/>
+              </w:rPr>
+            </w:pPr>
+          </w:p>
+        </w:tc>
+        <w:tc>
+          <w:tcPr>
+            <w:tcW w:w="7085" w:type="dxa"/>
+            <w:vAlign w:val="center"/>
+          </w:tcPr>
+          <w:p>
+            <w:pPr>
+              <w:spacing w:before="240"/>
+              <w:rPr>
+                <w:iCs/>
+              </w:rPr>
+            </w:pPr>
+            <m:oMathPara>
+              <m:oMath>
+                <m:r>
+                  <w:rPr>
+                    <w:rFonts w:ascii="Cambria Math" w:hAnsi="Cambria Math"/>
+                  </w:rPr>
+                  <m:t>g</m:t>
+                </m:r>
+                <m:d>
+                  <m:dPr>
+                    <m:ctrlPr>
+                      <w:rPr>
+                        <w:rFonts w:ascii="Cambria Math" w:hAnsi="Cambria Math"/>
+                        <w:i/>
+                      </w:rPr>
+                    </m:ctrlPr>
+                  </m:dPr>
+                  <m:e>
+                    <m:r>
+                      <w:rPr>
+                        <w:rFonts w:ascii="Cambria Math" w:hAnsi="Cambria Math"/>
+                      </w:rPr>
+                      <m:t>a,b,x</m:t>
+                    </m:r>
+                  </m:e>
+                </m:d>
+                <m:r>
+                  <w:rPr>
+                    <w:rFonts w:ascii="Cambria Math" w:hAnsi="Cambria Math"/>
+                  </w:rPr>
+                  <m:t>=</m:t>
+                </m:r>
+                <m:r>
+                  <m:rPr>
+                    <m:sty m:val="p"/>
+                  </m:rPr>
+                  <w:rPr>
+                    <w:rFonts w:ascii="Cambria Math" w:hAnsi="Cambria Math"/>
+                  </w:rPr>
+                  <m:t>cos⁡</m:t>
+                </m:r>
+                <m:r>
+                  <w:rPr>
+                    <w:rFonts w:ascii="Cambria Math" w:hAnsi="Cambria Math"/>
+                  </w:rPr>
+                  <m:t>(a∙x+b)</m:t>
+                </m:r>
+              </m:oMath>
+            </m:oMathPara>
+          </w:p>
+        </w:tc>
+        <w:tc>
+          <w:tcPr>
+            <w:tcW w:w="676" w:type="dxa"/>
+            <w:vAlign w:val="center"/>
+          </w:tcPr>
+          <w:p>
+            <w:pPr>
+              <w:spacing w:before="240"/>
+              <w:jc w:val="right"/>
+              <w:rPr>
+                <w:iCs/>
+              </w:rPr>
+            </w:pPr>
+            <w:r>
+              <w:rPr>
+                <w:iCs/>
+              </w:rPr>
+              <w:t>(3.4)</w:t>
+            </w:r>
+          </w:p>
+        </w:tc>
+      </w:tr>
+    </w:tbl>
+    <w:p>
+      <w:pPr>
+        <w:ind w:firstLine="720"/>
+      </w:pPr>
+      <w:r>
+        <w:t xml:space="preserve">Fungsi </w:t>
+      </w:r>
+      <w:r>
+        <w:rPr>
+          <w:i/>
+          <w:iCs/>
+        </w:rPr>
+        <w:t>hardlim</w:t>
+      </w:r>
+      <w:r>
+        <w:t xml:space="preserve"> sebagai fungsi aktivasi neuron pada </w:t>
+      </w:r>
+      <w:r>
+        <w:rPr>
+          <w:i/>
+          <w:iCs/>
+        </w:rPr>
+        <w:t>artificial neural network</w:t>
+      </w:r>
+      <w:r>
+        <w:t xml:space="preserve"> didefinisikan oleh persamaan 3.5:</w:t>
+      </w:r>
+    </w:p>
+    <w:tbl>
+      <w:tblPr>
+        <w:tblStyle w:val="TableGrid"/>
+        <w:tblW w:w="8436" w:type="dxa"/>
+        <w:tblBorders>
+          <w:top w:val="none" w:sz="0" w:space="0" w:color="auto"/>
+          <w:left w:val="none" w:sz="0" w:space="0" w:color="auto"/>
+          <w:bottom w:val="none" w:sz="0" w:space="0" w:color="auto"/>
+          <w:right w:val="none" w:sz="0" w:space="0" w:color="auto"/>
+          <w:insideH w:val="none" w:sz="0" w:space="0" w:color="auto"/>
+          <w:insideV w:val="none" w:sz="0" w:space="0" w:color="auto"/>
+        </w:tblBorders>
+        <w:tblLook w:val="04A0" w:firstRow="1" w:lastRow="0" w:firstColumn="1" w:lastColumn="0" w:noHBand="0" w:noVBand="1"/>
+      </w:tblPr>
+      <w:tblGrid>
+        <w:gridCol w:w="675"/>
+        <w:gridCol w:w="7085"/>
+        <w:gridCol w:w="676"/>
+      </w:tblGrid>
+      <w:tr>
+        <w:trPr>
+          <w:trHeight w:val="1324"/>
+        </w:trPr>
+        <w:tc>
+          <w:tcPr>
+            <w:tcW w:w="675" w:type="dxa"/>
+            <w:vAlign w:val="center"/>
+          </w:tcPr>
+          <w:p>
+            <w:pPr>
+              <w:spacing w:before="240"/>
+              <w:rPr>
+                <w:iCs/>
+              </w:rPr>
+            </w:pPr>
+          </w:p>
+        </w:tc>
+        <w:tc>
+          <w:tcPr>
+            <w:tcW w:w="7085" w:type="dxa"/>
+            <w:vAlign w:val="center"/>
+          </w:tcPr>
+          <w:p>
+            <w:pPr>
+              <w:spacing w:before="240"/>
+              <w:rPr>
+                <w:iCs/>
+              </w:rPr>
+            </w:pPr>
+            <m:oMathPara>
+              <m:oMath>
+                <m:r>
+                  <w:rPr>
+                    <w:rFonts w:ascii="Cambria Math" w:hAnsi="Cambria Math"/>
+                  </w:rPr>
+                  <m:t>g</m:t>
+                </m:r>
+                <m:d>
+                  <m:dPr>
+                    <m:ctrlPr>
+                      <w:rPr>
+                        <w:rFonts w:ascii="Cambria Math" w:hAnsi="Cambria Math"/>
+                        <w:i/>
+                        <w:iCs/>
+                      </w:rPr>
+                    </m:ctrlPr>
+                  </m:dPr>
+                  <m:e>
+                    <m:r>
+                      <w:rPr>
+                        <w:rFonts w:ascii="Cambria Math" w:hAnsi="Cambria Math"/>
+                      </w:rPr>
+                      <m:t>a,b,x</m:t>
+                    </m:r>
+                  </m:e>
+                </m:d>
+                <m:r>
+                  <w:rPr>
+                    <w:rFonts w:ascii="Cambria Math" w:hAnsi="Cambria Math"/>
+                  </w:rPr>
+                  <m:t>=</m:t>
+                </m:r>
+                <m:d>
+                  <m:dPr>
+                    <m:begChr m:val="{"/>
+                    <m:endChr m:val=""/>
+                    <m:ctrlPr>
+                      <w:rPr>
+                        <w:rFonts w:ascii="Cambria Math" w:hAnsi="Cambria Math"/>
+                        <w:i/>
+                        <w:iCs/>
+                      </w:rPr>
+                    </m:ctrlPr>
+                  </m:dPr>
+                  <m:e>
+                    <m:eqArr>
+                      <m:eqArrPr>
+                        <m:ctrlPr>
+                          <w:rPr>
+                            <w:rFonts w:ascii="Cambria Math" w:hAnsi="Cambria Math"/>
+                            <w:i/>
+                            <w:iCs/>
+                          </w:rPr>
+                        </m:ctrlPr>
+                      </m:eqArrPr>
+                      <m:e>
+                        <m:r>
+                          <w:rPr>
+                            <w:rFonts w:ascii="Cambria Math" w:hAnsi="Cambria Math"/>
+                          </w:rPr>
+                          <m:t>1,jika a∙x-b≥0</m:t>
+                        </m:r>
+                      </m:e>
+                      <m:e>
+                        <m:r>
+                          <w:rPr>
+                            <w:rFonts w:ascii="Cambria Math" w:hAnsi="Cambria Math"/>
+                          </w:rPr>
+                          <m:t>0</m:t>
+                        </m:r>
+                      </m:e>
+                    </m:eqArr>
+                  </m:e>
+                </m:d>
+              </m:oMath>
+            </m:oMathPara>
+          </w:p>
+        </w:tc>
+        <w:tc>
+          <w:tcPr>
+            <w:tcW w:w="676" w:type="dxa"/>
+            <w:vAlign w:val="center"/>
+          </w:tcPr>
+          <w:p>
+            <w:pPr>
+              <w:spacing w:before="240"/>
+              <w:jc w:val="right"/>
+              <w:rPr>
+                <w:iCs/>
+              </w:rPr>
+            </w:pPr>
+            <w:r>
+              <w:rPr>
+                <w:iCs/>
+              </w:rPr>
+              <w:t>(3.</w:t>
+            </w:r>
+            <w:r>
+              <w:rPr>
+                <w:iCs/>
+              </w:rPr>
+              <w:t>5</w:t>
+            </w:r>
+            <w:r>
+              <w:rPr>
+                <w:iCs/>
+              </w:rPr>
+              <w:t>)</w:t>
+            </w:r>
+          </w:p>
+        </w:tc>
+      </w:tr>
+    </w:tbl>
+    <w:p>
+      <w:pPr>
+        <w:pStyle w:val="Gambar"/>
+      </w:pPr>
     </w:p>
     <w:p>
       <w:pPr>
         <w:pStyle w:val="Heading2"/>
       </w:pPr>
       <w:r>
+        <w:lastRenderedPageBreak/>
         <w:t>Proses training</w:t>
       </w:r>
     </w:p>
@@ -3100,7 +3589,14 @@
         <w:t xml:space="preserve">sebuah </w:t>
       </w:r>
       <w:r>
-        <w:t xml:space="preserve">artificial neural network </w:t>
+        <w:rPr>
+          <w:i/>
+          <w:iCs/>
+        </w:rPr>
+        <w:t>artificial neural network</w:t>
+      </w:r>
+      <w:r>
+        <w:t xml:space="preserve"> </w:t>
       </w:r>
       <w:r>
         <w:t xml:space="preserve">dengan </w:t>
@@ -3204,7 +3700,6 @@
     </w:p>
     <w:p>
       <w:r>
-        <w:lastRenderedPageBreak/>
         <w:t xml:space="preserve">Tahap pertama yang dilakukan dari proses training pada penelitian ini adalah pemberian nilai </w:t>
       </w:r>
       <w:r>
@@ -3344,8 +3839,8 @@
           <w:lang w:val="en-US"/>
         </w:rPr>
         <w:drawing>
-          <wp:inline distT="0" distB="0" distL="0" distR="0" wp14:anchorId="71974FC9" wp14:editId="6EB40182">
-            <wp:extent cx="3570677" cy="2709164"/>
+          <wp:inline distT="0" distB="0" distL="0" distR="0" wp14:anchorId="71974FC9" wp14:editId="28EE9B80">
+            <wp:extent cx="3301340" cy="2504811"/>
             <wp:effectExtent l="0" t="0" r="0" b="0"/>
             <wp:docPr id="4" name="Picture 4"/>
             <wp:cNvGraphicFramePr>
@@ -3373,7 +3868,7 @@
                   <pic:spPr bwMode="auto">
                     <a:xfrm>
                       <a:off x="0" y="0"/>
-                      <a:ext cx="3587239" cy="2721730"/>
+                      <a:ext cx="3322792" cy="2521087"/>
                     </a:xfrm>
                     <a:prstGeom prst="rect">
                       <a:avLst/>
@@ -3456,6 +3951,7 @@
         <w:pStyle w:val="Heading3"/>
       </w:pPr>
       <w:r>
+        <w:lastRenderedPageBreak/>
         <w:t>Penghitungan hidden layer output matrix</w:t>
       </w:r>
     </w:p>
@@ -3627,149 +4123,148 @@
         <w:rPr>
           <w:i/>
         </w:rPr>
+        <w:t>Artificial neural network</w:t>
+      </w:r>
+      <w:r>
+        <w:t xml:space="preserve"> yang telah dihasilkan pada proses </w:t>
+      </w:r>
+      <w:r>
+        <w:rPr>
+          <w:i/>
+        </w:rPr>
+        <w:t>training</w:t>
+      </w:r>
+      <w:r>
+        <w:t xml:space="preserve">, akan diuji pada proses </w:t>
+      </w:r>
+      <w:r>
+        <w:rPr>
+          <w:i/>
+        </w:rPr>
+        <w:t>testing</w:t>
+      </w:r>
+      <w:r>
+        <w:t xml:space="preserve">. Proses testing dilakukan untuk mengetahui efektivitas </w:t>
+      </w:r>
+      <w:r>
+        <w:t xml:space="preserve">dari metode </w:t>
+      </w:r>
+      <w:r>
+        <w:rPr>
+          <w:i/>
+        </w:rPr>
+        <w:t>extreme learning machine</w:t>
+      </w:r>
+      <w:r>
+        <w:t xml:space="preserve"> dalam melakukan proses prediksi kualitas air. Proses </w:t>
+      </w:r>
+      <w:r>
+        <w:rPr>
+          <w:i/>
+        </w:rPr>
+        <w:t>testing</w:t>
+      </w:r>
+      <w:r>
+        <w:t xml:space="preserve"> dilakukan melalui dua tahap, yaitu pengolahan target keluaran dan penghitungan keluaran.</w:t>
+      </w:r>
+    </w:p>
+    <w:p>
+      <w:pPr>
+        <w:pStyle w:val="Heading3"/>
+      </w:pPr>
+      <w:r>
+        <w:t>Pengolahan target keluaran</w:t>
+      </w:r>
+    </w:p>
+    <w:p>
+      <w:r>
+        <w:t xml:space="preserve">Dalam proses ini, </w:t>
+      </w:r>
+      <w:r>
+        <w:t xml:space="preserve">sistem akan mengambil nilai dari </w:t>
+      </w:r>
+      <w:r>
+        <w:t>target keluaran yang terdapat pada data uji (</w:t>
+      </w:r>
+      <w:r>
+        <w:rPr>
+          <w:i/>
+          <w:iCs/>
+        </w:rPr>
+        <w:t>testing</w:t>
+      </w:r>
+      <w:r>
+        <w:t xml:space="preserve">). </w:t>
+      </w:r>
+      <w:r>
+        <w:t xml:space="preserve">Target keluaran merupakan nilai pertama yang terdapat pada tiap baris dalam </w:t>
+      </w:r>
+      <w:r>
+        <w:rPr>
+          <w:i/>
+          <w:iCs/>
+        </w:rPr>
+        <w:t>dataset</w:t>
+      </w:r>
+      <w:r>
+        <w:t>.</w:t>
+      </w:r>
+    </w:p>
+    <w:p>
+      <w:pPr>
+        <w:pStyle w:val="Heading3"/>
+      </w:pPr>
+      <w:r>
+        <w:t>Penghitungan keluaran</w:t>
+      </w:r>
+    </w:p>
+    <w:p>
+      <w:r>
+        <w:t xml:space="preserve">Setelah target keluaran </w:t>
+      </w:r>
+      <w:r>
+        <w:t xml:space="preserve">berhasil didapatkan, tahap yang selanjutnya dilakukan adalah menghitung keluaran dari parameter yang diberikan. Proses penghitungan dilakukan menggunakan </w:t>
+      </w:r>
+      <w:r>
+        <w:rPr>
+          <w:i/>
+          <w:iCs/>
+        </w:rPr>
+        <w:t>artificial neural network</w:t>
+      </w:r>
+      <w:r>
+        <w:t xml:space="preserve"> yang telah dilatih pada proses </w:t>
+      </w:r>
+      <w:r>
+        <w:rPr>
+          <w:i/>
+          <w:iCs/>
+        </w:rPr>
+        <w:t>training</w:t>
+      </w:r>
+      <w:r>
+        <w:t xml:space="preserve"> sebelumnya. Hasil dari proses penghitungan akan diteruskan oleh sistem untuk ditampilkan dalam grafik yang menunjukkan pergerakan kualitas air</w:t>
+      </w:r>
+      <w:r>
+        <w:rPr>
+          <w:lang w:val="en-US"/>
+        </w:rPr>
+        <w:t xml:space="preserve"> </w:t>
+      </w:r>
+      <w:r>
+        <w:t>dalam setiap kegiatan pengukuran</w:t>
+      </w:r>
+      <w:r>
+        <w:t>.</w:t>
+      </w:r>
+    </w:p>
+    <w:p/>
+    <w:p>
+      <w:pPr>
+        <w:pStyle w:val="Heading1"/>
+      </w:pPr>
+      <w:r>
         <w:lastRenderedPageBreak/>
-        <w:t>Artificial neural network</w:t>
-      </w:r>
-      <w:r>
-        <w:t xml:space="preserve"> yang telah dihasilkan pada proses </w:t>
-      </w:r>
-      <w:r>
-        <w:rPr>
-          <w:i/>
-        </w:rPr>
-        <w:t>training</w:t>
-      </w:r>
-      <w:r>
-        <w:t xml:space="preserve">, akan diuji pada proses </w:t>
-      </w:r>
-      <w:r>
-        <w:rPr>
-          <w:i/>
-        </w:rPr>
-        <w:t>testing</w:t>
-      </w:r>
-      <w:r>
-        <w:t xml:space="preserve">. Proses testing dilakukan untuk mengetahui efektivitas </w:t>
-      </w:r>
-      <w:r>
-        <w:t xml:space="preserve">dari metode </w:t>
-      </w:r>
-      <w:r>
-        <w:rPr>
-          <w:i/>
-        </w:rPr>
-        <w:t>extreme learning machine</w:t>
-      </w:r>
-      <w:r>
-        <w:t xml:space="preserve"> dalam melakukan proses prediksi kualitas air. Proses </w:t>
-      </w:r>
-      <w:r>
-        <w:rPr>
-          <w:i/>
-        </w:rPr>
-        <w:t>testing</w:t>
-      </w:r>
-      <w:r>
-        <w:t xml:space="preserve"> dilakukan melalui dua tahap, yaitu pengolahan target keluaran dan penghitungan keluaran.</w:t>
-      </w:r>
-    </w:p>
-    <w:p/>
-    <w:p/>
-    <w:p>
-      <w:pPr>
-        <w:pStyle w:val="Heading3"/>
-      </w:pPr>
-      <w:r>
-        <w:t>Pengolahan target keluaran</w:t>
-      </w:r>
-    </w:p>
-    <w:p>
-      <w:r>
-        <w:t xml:space="preserve">Dalam proses ini, </w:t>
-      </w:r>
-      <w:r>
-        <w:t xml:space="preserve">sistem akan mengambil nilai dari </w:t>
-      </w:r>
-      <w:r>
-        <w:t>target keluaran yang terdapat pada data uji (</w:t>
-      </w:r>
-      <w:r>
-        <w:rPr>
-          <w:i/>
-          <w:iCs/>
-        </w:rPr>
-        <w:t>testing</w:t>
-      </w:r>
-      <w:r>
-        <w:t xml:space="preserve">). </w:t>
-      </w:r>
-      <w:r>
-        <w:t xml:space="preserve">Target keluaran merupakan nilai pertama yang terdapat pada tiap baris dalam </w:t>
-      </w:r>
-      <w:r>
-        <w:rPr>
-          <w:i/>
-          <w:iCs/>
-        </w:rPr>
-        <w:t>dataset</w:t>
-      </w:r>
-      <w:r>
-        <w:t>.</w:t>
-      </w:r>
-    </w:p>
-    <w:p>
-      <w:pPr>
-        <w:pStyle w:val="Heading3"/>
-      </w:pPr>
-      <w:r>
-        <w:t>Penghitungan keluaran</w:t>
-      </w:r>
-    </w:p>
-    <w:p>
-      <w:r>
-        <w:t xml:space="preserve">Setelah target keluaran </w:t>
-      </w:r>
-      <w:r>
-        <w:t xml:space="preserve">berhasil didapatkan, tahap yang selanjutnya dilakukan adalah menghitung keluaran dari parameter yang diberikan. Proses penghitungan dilakukan menggunakan </w:t>
-      </w:r>
-      <w:r>
-        <w:rPr>
-          <w:i/>
-          <w:iCs/>
-        </w:rPr>
-        <w:t>artificial neural network</w:t>
-      </w:r>
-      <w:r>
-        <w:t xml:space="preserve"> yang telah dilatih pada proses </w:t>
-      </w:r>
-      <w:r>
-        <w:rPr>
-          <w:i/>
-          <w:iCs/>
-        </w:rPr>
-        <w:t>training</w:t>
-      </w:r>
-      <w:r>
-        <w:t xml:space="preserve"> sebelumnya. Hasil dari proses penghitungan akan diteruskan oleh sistem untuk ditampilkan dalam grafik yang menunjukkan pergerakan kualitas air</w:t>
-      </w:r>
-      <w:r>
-        <w:rPr>
-          <w:lang w:val="en-US"/>
-        </w:rPr>
-        <w:t xml:space="preserve"> </w:t>
-      </w:r>
-      <w:r>
-        <w:t>dalam setiap kegiatan pengukuran</w:t>
-      </w:r>
-      <w:r>
-        <w:t>.</w:t>
-      </w:r>
-    </w:p>
-    <w:p>
-      <w:pPr>
-        <w:pStyle w:val="Heading1"/>
-      </w:pPr>
-      <w:r>
         <w:t>Perancangan Antarmuka Sistem</w:t>
       </w:r>
     </w:p>
@@ -3831,7 +4326,6 @@
           <w:noProof/>
           <w:lang w:val="en-US"/>
         </w:rPr>
-        <w:lastRenderedPageBreak/>
         <w:drawing>
           <wp:inline distT="0" distB="0" distL="0" distR="0" wp14:anchorId="4CE4F4DE" wp14:editId="1E468DA7">
             <wp:extent cx="5290780" cy="3053751"/>
@@ -4092,7 +4586,11 @@
         <w:t>file</w:t>
       </w:r>
       <w:r>
-        <w:t xml:space="preserve"> data latih akan membuka sebuah dialog untuk memilih file. </w:t>
+        <w:t xml:space="preserve"> data latih akan membuka </w:t>
+      </w:r>
+      <w:r>
+        <w:lastRenderedPageBreak/>
+        <w:t xml:space="preserve">sebuah dialog untuk memilih file. </w:t>
       </w:r>
       <w:r>
         <w:rPr>
@@ -4218,11 +4716,7 @@
         <w:t>default</w:t>
       </w:r>
       <w:r>
-        <w:t xml:space="preserve"> </w:t>
-      </w:r>
-      <w:r>
-        <w:lastRenderedPageBreak/>
-        <w:t xml:space="preserve">dari jumlah neuron pada </w:t>
+        <w:t xml:space="preserve"> dari jumlah neuron pada </w:t>
       </w:r>
       <w:r>
         <w:rPr>
@@ -4513,9 +5007,15 @@
     </w:p>
     <w:p>
       <w:pPr>
+        <w:jc w:val="center"/>
+      </w:pPr>
+    </w:p>
+    <w:p>
+      <w:pPr>
         <w:pStyle w:val="Heading1"/>
       </w:pPr>
       <w:r>
+        <w:lastRenderedPageBreak/>
         <w:t>Hasil Akhir</w:t>
       </w:r>
     </w:p>
@@ -4551,11 +5051,7 @@
         <w:t xml:space="preserve"> </w:t>
       </w:r>
       <w:r>
-        <w:t xml:space="preserve">Selain itu, juga akan ditampilkan grafik yang menujukkan nilai error </w:t>
-      </w:r>
-      <w:r>
-        <w:lastRenderedPageBreak/>
-        <w:t xml:space="preserve">yang diperoleh pada saat proses training dan testing dalam setiap pengulangan. </w:t>
+        <w:t xml:space="preserve">Selain itu, juga akan ditampilkan grafik yang menujukkan nilai error yang diperoleh pada saat proses training dan testing dalam setiap pengulangan. </w:t>
       </w:r>
       <w:r>
         <w:t>Ilustrasi dari grafik hasil perkiraan prediksi yang akan ditampilkan oleh aplikasi ditunjukkan oleh Gambar 3.</w:t>
@@ -4658,6 +5154,8 @@
       <w:r>
         <w:t xml:space="preserve"> Ilustrasi tampilan hasil prediksi</w:t>
       </w:r>
+      <w:bookmarkStart w:id="0" w:name="_GoBack"/>
+      <w:bookmarkEnd w:id="0"/>
     </w:p>
     <w:sectPr>
       <w:headerReference w:type="first" r:id="rId17"/>

</xml_diff>